<commit_message>
Minuta Generada tras el cambio en el catalogo de servicios
</commit_message>
<xml_diff>
--- a/qualtcom/Procesos/Cambios/Minuta_cambio-150617.docx
+++ b/qualtcom/Procesos/Cambios/Minuta_cambio-150617.docx
@@ -110,7 +110,31 @@
           <w:sz w:val="20"/>
           <w:szCs w:val="20"/>
         </w:rPr>
-        <w:t>Guadalajara, Jalisco  Febrero 16, 2015</w:t>
+        <w:t>Guadalajara, Jalisco  Junio</w:t>
+      </w:r>
+      <w:bookmarkStart w:id="0" w:name="_GoBack"/>
+      <w:bookmarkEnd w:id="0"/>
+      <w:r>
+        <w:rPr>
+          <w:rFonts w:ascii="Avenir Book" w:hAnsi="Avenir Book" w:cs="Arial"/>
+          <w:b/>
+          <w:bCs/>
+          <w:color w:val="000000"/>
+          <w:sz w:val="20"/>
+          <w:szCs w:val="20"/>
+        </w:rPr>
+        <w:t xml:space="preserve"> 17</w:t>
+      </w:r>
+      <w:r>
+        <w:rPr>
+          <w:rFonts w:ascii="Avenir Book" w:hAnsi="Avenir Book" w:cs="Arial"/>
+          <w:b/>
+          <w:bCs/>
+          <w:color w:val="000000"/>
+          <w:sz w:val="20"/>
+          <w:szCs w:val="20"/>
+        </w:rPr>
+        <w:t>, 2015</w:t>
       </w:r>
     </w:p>
     <w:p>
@@ -1207,8 +1231,6 @@
         </w:rPr>
         <w:t>No aplica</w:t>
       </w:r>
-      <w:bookmarkStart w:id="0" w:name="_GoBack"/>
-      <w:bookmarkEnd w:id="0"/>
     </w:p>
     <w:sectPr>
       <w:pgSz w:w="12240" w:h="15840"/>

</xml_diff>